<commit_message>
Correction bug fin de loop, mise a jour rapport
</commit_message>
<xml_diff>
--- a/RapportTp3.docx
+++ b/RapportTp3.docx
@@ -574,6 +574,234 @@
     <w:p>
       <w:pPr>
         <w:pStyle w:val="Default"/>
+        <w:jc w:val="both"/>
+        <w:rPr>
+          <w:rFonts w:asciiTheme="minorHAnsi" w:eastAsiaTheme="minorEastAsia" w:hAnsiTheme="minorHAnsi" w:cstheme="minorBidi"/>
+          <w:color w:val="auto"/>
+          <w:lang w:eastAsia="fr-FR"/>
+        </w:rPr>
+      </w:pPr>
+      <w:r>
+        <w:rPr>
+          <w:rFonts w:asciiTheme="minorHAnsi" w:eastAsiaTheme="minorEastAsia" w:hAnsiTheme="minorHAnsi" w:cstheme="minorBidi"/>
+          <w:color w:val="auto"/>
+          <w:lang w:eastAsia="fr-FR"/>
+        </w:rPr>
+        <w:t xml:space="preserve">3 différents agents ont été animés dans la simulation. </w:t>
+      </w:r>
+    </w:p>
+    <w:p>
+      <w:pPr>
+        <w:pStyle w:val="Default"/>
+        <w:jc w:val="both"/>
+        <w:rPr>
+          <w:rFonts w:asciiTheme="minorHAnsi" w:eastAsiaTheme="minorEastAsia" w:hAnsiTheme="minorHAnsi" w:cstheme="minorBidi"/>
+          <w:color w:val="auto"/>
+          <w:lang w:eastAsia="fr-FR"/>
+        </w:rPr>
+      </w:pPr>
+    </w:p>
+    <w:p>
+      <w:pPr>
+        <w:pStyle w:val="Default"/>
+        <w:jc w:val="both"/>
+        <w:rPr>
+          <w:rFonts w:asciiTheme="minorHAnsi" w:eastAsiaTheme="minorEastAsia" w:hAnsiTheme="minorHAnsi" w:cstheme="minorBidi"/>
+          <w:color w:val="auto"/>
+          <w:lang w:eastAsia="fr-FR"/>
+        </w:rPr>
+      </w:pPr>
+      <w:r>
+        <w:rPr>
+          <w:rFonts w:asciiTheme="minorHAnsi" w:eastAsiaTheme="minorEastAsia" w:hAnsiTheme="minorHAnsi" w:cstheme="minorBidi"/>
+          <w:color w:val="auto"/>
+          <w:lang w:eastAsia="fr-FR"/>
+        </w:rPr>
+        <w:t xml:space="preserve">Premièrement, un cercle animé est visible autour des joueurs et permet d’indiquer </w:t>
+      </w:r>
+      <w:r>
+        <w:rPr>
+          <w:rFonts w:asciiTheme="minorHAnsi" w:eastAsiaTheme="minorEastAsia" w:hAnsiTheme="minorHAnsi" w:cstheme="minorBidi"/>
+          <w:color w:val="auto"/>
+          <w:lang w:eastAsia="fr-FR"/>
+        </w:rPr>
+        <w:t>la position courante. Un cercle vert indique que le joueur en question est en avance sur son opposant, un cercle jaune indique qu’il y a présentement égalité et finalement un cercle rouge indique que l’adversaire est en avance. Les cercles tournent autour de la sphère qui représente le joueur.</w:t>
+      </w:r>
+    </w:p>
+    <w:p>
+      <w:pPr>
+        <w:pStyle w:val="Default"/>
+        <w:jc w:val="both"/>
+        <w:rPr>
+          <w:rFonts w:asciiTheme="minorHAnsi" w:eastAsiaTheme="minorEastAsia" w:hAnsiTheme="minorHAnsi" w:cstheme="minorBidi"/>
+          <w:color w:val="auto"/>
+          <w:lang w:eastAsia="fr-FR"/>
+        </w:rPr>
+      </w:pPr>
+      <w:r>
+        <w:rPr>
+          <w:noProof/>
+        </w:rPr>
+        <w:drawing>
+          <wp:anchor distT="0" distB="0" distL="114300" distR="114300" simplePos="0" relativeHeight="251660288" behindDoc="1" locked="0" layoutInCell="1" allowOverlap="1" wp14:anchorId="0076C06B" wp14:editId="1F97470A">
+            <wp:simplePos x="0" y="0"/>
+            <wp:positionH relativeFrom="column">
+              <wp:posOffset>3876244</wp:posOffset>
+            </wp:positionH>
+            <wp:positionV relativeFrom="paragraph">
+              <wp:posOffset>64744</wp:posOffset>
+            </wp:positionV>
+            <wp:extent cx="1843430" cy="1559549"/>
+            <wp:effectExtent l="0" t="0" r="4445" b="3175"/>
+            <wp:wrapTight wrapText="bothSides">
+              <wp:wrapPolygon edited="0">
+                <wp:start x="0" y="0"/>
+                <wp:lineTo x="0" y="21380"/>
+                <wp:lineTo x="21429" y="21380"/>
+                <wp:lineTo x="21429" y="0"/>
+                <wp:lineTo x="0" y="0"/>
+              </wp:wrapPolygon>
+            </wp:wrapTight>
+            <wp:docPr id="5" name="Picture 5"/>
+            <wp:cNvGraphicFramePr>
+              <a:graphicFrameLocks xmlns:a="http://schemas.openxmlformats.org/drawingml/2006/main" noChangeAspect="1"/>
+            </wp:cNvGraphicFramePr>
+            <a:graphic xmlns:a="http://schemas.openxmlformats.org/drawingml/2006/main">
+              <a:graphicData uri="http://schemas.openxmlformats.org/drawingml/2006/picture">
+                <pic:pic xmlns:pic="http://schemas.openxmlformats.org/drawingml/2006/picture">
+                  <pic:nvPicPr>
+                    <pic:cNvPr id="1" name=""/>
+                    <pic:cNvPicPr/>
+                  </pic:nvPicPr>
+                  <pic:blipFill>
+                    <a:blip r:embed="rId9" cstate="print">
+                      <a:extLst>
+                        <a:ext uri="{28A0092B-C50C-407E-A947-70E740481C1C}">
+                          <a14:useLocalDpi xmlns:a14="http://schemas.microsoft.com/office/drawing/2010/main" val="0"/>
+                        </a:ext>
+                      </a:extLst>
+                    </a:blip>
+                    <a:stretch>
+                      <a:fillRect/>
+                    </a:stretch>
+                  </pic:blipFill>
+                  <pic:spPr>
+                    <a:xfrm>
+                      <a:off x="0" y="0"/>
+                      <a:ext cx="1843430" cy="1559549"/>
+                    </a:xfrm>
+                    <a:prstGeom prst="rect">
+                      <a:avLst/>
+                    </a:prstGeom>
+                  </pic:spPr>
+                </pic:pic>
+              </a:graphicData>
+            </a:graphic>
+          </wp:anchor>
+        </w:drawing>
+      </w:r>
+    </w:p>
+    <w:p>
+      <w:pPr>
+        <w:pStyle w:val="Default"/>
+        <w:jc w:val="both"/>
+        <w:rPr>
+          <w:rFonts w:asciiTheme="minorHAnsi" w:eastAsiaTheme="minorEastAsia" w:hAnsiTheme="minorHAnsi" w:cstheme="minorBidi"/>
+          <w:color w:val="auto"/>
+          <w:lang w:eastAsia="fr-FR"/>
+        </w:rPr>
+      </w:pPr>
+    </w:p>
+    <w:p>
+      <w:pPr>
+        <w:pStyle w:val="Default"/>
+        <w:jc w:val="both"/>
+        <w:rPr>
+          <w:rFonts w:asciiTheme="minorHAnsi" w:eastAsiaTheme="minorEastAsia" w:hAnsiTheme="minorHAnsi" w:cstheme="minorBidi"/>
+          <w:color w:val="auto"/>
+          <w:lang w:eastAsia="fr-FR"/>
+        </w:rPr>
+      </w:pPr>
+      <w:r>
+        <w:rPr>
+          <w:rFonts w:asciiTheme="minorHAnsi" w:eastAsiaTheme="minorEastAsia" w:hAnsiTheme="minorHAnsi" w:cstheme="minorBidi"/>
+          <w:color w:val="auto"/>
+          <w:lang w:eastAsia="fr-FR"/>
+        </w:rPr>
+        <w:t>Ensuite, un chapeau a été ajouté aux joueurs et celui-ci réagit en fonction de la direction emprunté par le joueur. Par exemple, si le joueur avance, le chapeau est légèrement décalé vers l’arrière pour donner un effet de vitesse.</w:t>
+      </w:r>
+    </w:p>
+    <w:p>
+      <w:pPr>
+        <w:pStyle w:val="Default"/>
+        <w:jc w:val="both"/>
+        <w:rPr>
+          <w:rFonts w:asciiTheme="minorHAnsi" w:eastAsiaTheme="minorEastAsia" w:hAnsiTheme="minorHAnsi" w:cstheme="minorBidi"/>
+          <w:color w:val="auto"/>
+          <w:lang w:eastAsia="fr-FR"/>
+        </w:rPr>
+      </w:pPr>
+    </w:p>
+    <w:p>
+      <w:pPr>
+        <w:pStyle w:val="Default"/>
+        <w:jc w:val="both"/>
+        <w:rPr>
+          <w:rFonts w:asciiTheme="minorHAnsi" w:eastAsiaTheme="minorEastAsia" w:hAnsiTheme="minorHAnsi" w:cstheme="minorBidi"/>
+          <w:color w:val="auto"/>
+          <w:lang w:eastAsia="fr-FR"/>
+        </w:rPr>
+      </w:pPr>
+    </w:p>
+    <w:p>
+      <w:pPr>
+        <w:pStyle w:val="Default"/>
+        <w:jc w:val="both"/>
+        <w:rPr>
+          <w:rFonts w:asciiTheme="minorHAnsi" w:eastAsiaTheme="minorEastAsia" w:hAnsiTheme="minorHAnsi" w:cstheme="minorBidi"/>
+          <w:color w:val="auto"/>
+          <w:lang w:eastAsia="fr-FR"/>
+        </w:rPr>
+      </w:pPr>
+    </w:p>
+    <w:p>
+      <w:pPr>
+        <w:pStyle w:val="Default"/>
+        <w:jc w:val="both"/>
+        <w:rPr>
+          <w:rFonts w:asciiTheme="minorHAnsi" w:eastAsiaTheme="minorEastAsia" w:hAnsiTheme="minorHAnsi" w:cstheme="minorBidi"/>
+          <w:color w:val="auto"/>
+          <w:lang w:eastAsia="fr-FR"/>
+        </w:rPr>
+      </w:pPr>
+      <w:r>
+        <w:rPr>
+          <w:rFonts w:asciiTheme="minorHAnsi" w:eastAsiaTheme="minorEastAsia" w:hAnsiTheme="minorHAnsi" w:cstheme="minorBidi"/>
+          <w:color w:val="auto"/>
+          <w:lang w:eastAsia="fr-FR"/>
+        </w:rPr>
+        <w:t xml:space="preserve">Enfin, une rotation aléatoire est appliquée aux </w:t>
+      </w:r>
+      <w:r>
+        <w:rPr>
+          <w:rFonts w:asciiTheme="minorHAnsi" w:eastAsiaTheme="minorEastAsia" w:hAnsiTheme="minorHAnsi" w:cstheme="minorBidi"/>
+          <w:color w:val="auto"/>
+          <w:lang w:eastAsia="fr-FR"/>
+        </w:rPr>
+        <w:t>pièces</w:t>
+      </w:r>
+      <w:r>
+        <w:rPr>
+          <w:rFonts w:asciiTheme="minorHAnsi" w:eastAsiaTheme="minorEastAsia" w:hAnsiTheme="minorHAnsi" w:cstheme="minorBidi"/>
+          <w:color w:val="auto"/>
+          <w:lang w:eastAsia="fr-FR"/>
+        </w:rPr>
+        <w:t xml:space="preserve"> qui doivent être amassées par les joueurs, animant ainsi l’environnement de jeu</w:t>
+      </w:r>
+    </w:p>
+    <w:p>
+      <w:pPr>
+        <w:pStyle w:val="Default"/>
         <w:spacing w:line="360" w:lineRule="auto"/>
         <w:jc w:val="both"/>
         <w:rPr>
@@ -583,11 +811,99 @@
       </w:pPr>
       <w:r>
         <w:rPr>
+          <w:noProof/>
+        </w:rPr>
+        <w:drawing>
+          <wp:anchor distT="0" distB="0" distL="114300" distR="114300" simplePos="0" relativeHeight="251665408" behindDoc="1" locked="0" layoutInCell="1" allowOverlap="1" wp14:anchorId="12C7A106" wp14:editId="2DE3C9CB">
+            <wp:simplePos x="0" y="0"/>
+            <wp:positionH relativeFrom="margin">
+              <wp:align>left</wp:align>
+            </wp:positionH>
+            <wp:positionV relativeFrom="paragraph">
+              <wp:posOffset>6172</wp:posOffset>
+            </wp:positionV>
+            <wp:extent cx="1814169" cy="1178321"/>
+            <wp:effectExtent l="0" t="0" r="0" b="3175"/>
+            <wp:wrapTight wrapText="bothSides">
+              <wp:wrapPolygon edited="0">
+                <wp:start x="0" y="0"/>
+                <wp:lineTo x="0" y="21309"/>
+                <wp:lineTo x="21328" y="21309"/>
+                <wp:lineTo x="21328" y="0"/>
+                <wp:lineTo x="0" y="0"/>
+              </wp:wrapPolygon>
+            </wp:wrapTight>
+            <wp:docPr id="9" name="Picture 9"/>
+            <wp:cNvGraphicFramePr>
+              <a:graphicFrameLocks xmlns:a="http://schemas.openxmlformats.org/drawingml/2006/main" noChangeAspect="1"/>
+            </wp:cNvGraphicFramePr>
+            <a:graphic xmlns:a="http://schemas.openxmlformats.org/drawingml/2006/main">
+              <a:graphicData uri="http://schemas.openxmlformats.org/drawingml/2006/picture">
+                <pic:pic xmlns:pic="http://schemas.openxmlformats.org/drawingml/2006/picture">
+                  <pic:nvPicPr>
+                    <pic:cNvPr id="1" name=""/>
+                    <pic:cNvPicPr/>
+                  </pic:nvPicPr>
+                  <pic:blipFill>
+                    <a:blip r:embed="rId10">
+                      <a:extLst>
+                        <a:ext uri="{28A0092B-C50C-407E-A947-70E740481C1C}">
+                          <a14:useLocalDpi xmlns:a14="http://schemas.microsoft.com/office/drawing/2010/main" val="0"/>
+                        </a:ext>
+                      </a:extLst>
+                    </a:blip>
+                    <a:stretch>
+                      <a:fillRect/>
+                    </a:stretch>
+                  </pic:blipFill>
+                  <pic:spPr>
+                    <a:xfrm>
+                      <a:off x="0" y="0"/>
+                      <a:ext cx="1814169" cy="1178321"/>
+                    </a:xfrm>
+                    <a:prstGeom prst="rect">
+                      <a:avLst/>
+                    </a:prstGeom>
+                  </pic:spPr>
+                </pic:pic>
+              </a:graphicData>
+            </a:graphic>
+          </wp:anchor>
+        </w:drawing>
+      </w:r>
+    </w:p>
+    <w:p>
+      <w:pPr>
+        <w:pStyle w:val="Default"/>
+        <w:spacing w:line="360" w:lineRule="auto"/>
+        <w:jc w:val="both"/>
+        <w:rPr>
           <w:sz w:val="22"/>
           <w:szCs w:val="22"/>
         </w:rPr>
-        <w:t xml:space="preserve">Au </w:t>
-      </w:r>
+      </w:pPr>
+    </w:p>
+    <w:p>
+      <w:pPr>
+        <w:pStyle w:val="Default"/>
+        <w:spacing w:line="360" w:lineRule="auto"/>
+        <w:jc w:val="both"/>
+        <w:rPr>
+          <w:sz w:val="22"/>
+          <w:szCs w:val="22"/>
+        </w:rPr>
+      </w:pPr>
+    </w:p>
+    <w:p>
+      <w:pPr>
+        <w:pStyle w:val="Default"/>
+        <w:spacing w:line="360" w:lineRule="auto"/>
+        <w:jc w:val="both"/>
+        <w:rPr>
+          <w:sz w:val="22"/>
+          <w:szCs w:val="22"/>
+        </w:rPr>
+      </w:pPr>
     </w:p>
     <w:p>
       <w:pPr>
@@ -621,9 +937,13 @@
     </w:p>
     <w:p>
       <w:r>
-        <w:t xml:space="preserve">La </w:t>
-      </w:r>
-    </w:p>
+        <w:t xml:space="preserve">L’interface offre </w:t>
+      </w:r>
+      <w:r>
+        <w:t>quelques animations. Lorsque l’utilisateur survol un bouton, la couleur change. Lorsqu’un bouton est sélectionné ou est pressé, une couleur encore plus foncée apparait.</w:t>
+      </w:r>
+    </w:p>
+    <w:p/>
     <w:p>
       <w:pPr>
         <w:pStyle w:val="Default"/>
@@ -634,6 +954,186 @@
           <w:lang w:eastAsia="fr-FR"/>
         </w:rPr>
       </w:pPr>
+      <w:r>
+        <w:rPr>
+          <w:noProof/>
+        </w:rPr>
+        <w:drawing>
+          <wp:anchor distT="0" distB="0" distL="114300" distR="114300" simplePos="0" relativeHeight="251664384" behindDoc="1" locked="0" layoutInCell="1" allowOverlap="1" wp14:anchorId="7F220214" wp14:editId="46411B89">
+            <wp:simplePos x="0" y="0"/>
+            <wp:positionH relativeFrom="margin">
+              <wp:align>left</wp:align>
+            </wp:positionH>
+            <wp:positionV relativeFrom="paragraph">
+              <wp:posOffset>7468</wp:posOffset>
+            </wp:positionV>
+            <wp:extent cx="1499235" cy="714375"/>
+            <wp:effectExtent l="0" t="0" r="5715" b="9525"/>
+            <wp:wrapTight wrapText="bothSides">
+              <wp:wrapPolygon edited="0">
+                <wp:start x="0" y="0"/>
+                <wp:lineTo x="0" y="21312"/>
+                <wp:lineTo x="21408" y="21312"/>
+                <wp:lineTo x="21408" y="0"/>
+                <wp:lineTo x="0" y="0"/>
+              </wp:wrapPolygon>
+            </wp:wrapTight>
+            <wp:docPr id="7" name="Picture 7"/>
+            <wp:cNvGraphicFramePr>
+              <a:graphicFrameLocks xmlns:a="http://schemas.openxmlformats.org/drawingml/2006/main" noChangeAspect="1"/>
+            </wp:cNvGraphicFramePr>
+            <a:graphic xmlns:a="http://schemas.openxmlformats.org/drawingml/2006/main">
+              <a:graphicData uri="http://schemas.openxmlformats.org/drawingml/2006/picture">
+                <pic:pic xmlns:pic="http://schemas.openxmlformats.org/drawingml/2006/picture">
+                  <pic:nvPicPr>
+                    <pic:cNvPr id="1" name=""/>
+                    <pic:cNvPicPr/>
+                  </pic:nvPicPr>
+                  <pic:blipFill>
+                    <a:blip r:embed="rId11">
+                      <a:extLst>
+                        <a:ext uri="{28A0092B-C50C-407E-A947-70E740481C1C}">
+                          <a14:useLocalDpi xmlns:a14="http://schemas.microsoft.com/office/drawing/2010/main" val="0"/>
+                        </a:ext>
+                      </a:extLst>
+                    </a:blip>
+                    <a:stretch>
+                      <a:fillRect/>
+                    </a:stretch>
+                  </pic:blipFill>
+                  <pic:spPr>
+                    <a:xfrm>
+                      <a:off x="0" y="0"/>
+                      <a:ext cx="1499235" cy="714375"/>
+                    </a:xfrm>
+                    <a:prstGeom prst="rect">
+                      <a:avLst/>
+                    </a:prstGeom>
+                  </pic:spPr>
+                </pic:pic>
+              </a:graphicData>
+            </a:graphic>
+            <wp14:sizeRelH relativeFrom="margin">
+              <wp14:pctWidth>0</wp14:pctWidth>
+            </wp14:sizeRelH>
+            <wp14:sizeRelV relativeFrom="margin">
+              <wp14:pctHeight>0</wp14:pctHeight>
+            </wp14:sizeRelV>
+          </wp:anchor>
+        </w:drawing>
+      </w:r>
+      <w:r>
+        <w:rPr>
+          <w:noProof/>
+        </w:rPr>
+        <w:drawing>
+          <wp:anchor distT="0" distB="0" distL="114300" distR="114300" simplePos="0" relativeHeight="251662336" behindDoc="1" locked="0" layoutInCell="1" allowOverlap="1" wp14:anchorId="2F62CA98" wp14:editId="6C0C1A4C">
+            <wp:simplePos x="0" y="0"/>
+            <wp:positionH relativeFrom="column">
+              <wp:posOffset>1667510</wp:posOffset>
+            </wp:positionH>
+            <wp:positionV relativeFrom="paragraph">
+              <wp:posOffset>3810</wp:posOffset>
+            </wp:positionV>
+            <wp:extent cx="1470025" cy="695325"/>
+            <wp:effectExtent l="0" t="0" r="0" b="9525"/>
+            <wp:wrapTight wrapText="bothSides">
+              <wp:wrapPolygon edited="0">
+                <wp:start x="0" y="0"/>
+                <wp:lineTo x="0" y="21304"/>
+                <wp:lineTo x="21273" y="21304"/>
+                <wp:lineTo x="21273" y="0"/>
+                <wp:lineTo x="0" y="0"/>
+              </wp:wrapPolygon>
+            </wp:wrapTight>
+            <wp:docPr id="8" name="Picture 8"/>
+            <wp:cNvGraphicFramePr>
+              <a:graphicFrameLocks xmlns:a="http://schemas.openxmlformats.org/drawingml/2006/main" noChangeAspect="1"/>
+            </wp:cNvGraphicFramePr>
+            <a:graphic xmlns:a="http://schemas.openxmlformats.org/drawingml/2006/main">
+              <a:graphicData uri="http://schemas.openxmlformats.org/drawingml/2006/picture">
+                <pic:pic xmlns:pic="http://schemas.openxmlformats.org/drawingml/2006/picture">
+                  <pic:nvPicPr>
+                    <pic:cNvPr id="1" name=""/>
+                    <pic:cNvPicPr/>
+                  </pic:nvPicPr>
+                  <pic:blipFill>
+                    <a:blip r:embed="rId12">
+                      <a:extLst>
+                        <a:ext uri="{28A0092B-C50C-407E-A947-70E740481C1C}">
+                          <a14:useLocalDpi xmlns:a14="http://schemas.microsoft.com/office/drawing/2010/main" val="0"/>
+                        </a:ext>
+                      </a:extLst>
+                    </a:blip>
+                    <a:stretch>
+                      <a:fillRect/>
+                    </a:stretch>
+                  </pic:blipFill>
+                  <pic:spPr>
+                    <a:xfrm>
+                      <a:off x="0" y="0"/>
+                      <a:ext cx="1470025" cy="695325"/>
+                    </a:xfrm>
+                    <a:prstGeom prst="rect">
+                      <a:avLst/>
+                    </a:prstGeom>
+                  </pic:spPr>
+                </pic:pic>
+              </a:graphicData>
+            </a:graphic>
+            <wp14:sizeRelH relativeFrom="margin">
+              <wp14:pctWidth>0</wp14:pctWidth>
+            </wp14:sizeRelH>
+            <wp14:sizeRelV relativeFrom="margin">
+              <wp14:pctHeight>0</wp14:pctHeight>
+            </wp14:sizeRelV>
+          </wp:anchor>
+        </w:drawing>
+      </w:r>
+    </w:p>
+    <w:p>
+      <w:pPr>
+        <w:pStyle w:val="Default"/>
+        <w:spacing w:line="360" w:lineRule="auto"/>
+        <w:rPr>
+          <w:rFonts w:asciiTheme="minorHAnsi" w:eastAsiaTheme="minorEastAsia" w:hAnsiTheme="minorHAnsi" w:cstheme="minorBidi"/>
+          <w:color w:val="auto"/>
+          <w:lang w:eastAsia="fr-FR"/>
+        </w:rPr>
+      </w:pPr>
+    </w:p>
+    <w:p>
+      <w:pPr>
+        <w:pStyle w:val="Default"/>
+        <w:spacing w:line="360" w:lineRule="auto"/>
+        <w:rPr>
+          <w:rFonts w:asciiTheme="minorHAnsi" w:eastAsiaTheme="minorEastAsia" w:hAnsiTheme="minorHAnsi" w:cstheme="minorBidi"/>
+          <w:color w:val="auto"/>
+          <w:lang w:eastAsia="fr-FR"/>
+        </w:rPr>
+      </w:pPr>
+    </w:p>
+    <w:p>
+      <w:pPr>
+        <w:pStyle w:val="Default"/>
+        <w:spacing w:line="360" w:lineRule="auto"/>
+        <w:rPr>
+          <w:rFonts w:asciiTheme="minorHAnsi" w:eastAsiaTheme="minorEastAsia" w:hAnsiTheme="minorHAnsi" w:cstheme="minorBidi"/>
+          <w:color w:val="auto"/>
+          <w:lang w:eastAsia="fr-FR"/>
+        </w:rPr>
+      </w:pPr>
+    </w:p>
+    <w:p>
+      <w:pPr>
+        <w:pStyle w:val="Default"/>
+        <w:spacing w:line="360" w:lineRule="auto"/>
+        <w:rPr>
+          <w:rFonts w:asciiTheme="minorHAnsi" w:eastAsiaTheme="minorEastAsia" w:hAnsiTheme="minorHAnsi" w:cstheme="minorBidi"/>
+          <w:color w:val="auto"/>
+          <w:lang w:eastAsia="fr-FR"/>
+        </w:rPr>
+      </w:pPr>
     </w:p>
     <w:p>
       <w:pPr>
@@ -690,6 +1190,7 @@
         <w:rPr>
           <w:noProof/>
         </w:rPr>
+        <w:lastRenderedPageBreak/>
         <w:drawing>
           <wp:inline distT="0" distB="0" distL="0" distR="0" wp14:anchorId="2CA0C404" wp14:editId="5498A42F">
             <wp:extent cx="5972810" cy="2713990"/>
@@ -706,7 +1207,7 @@
                     <pic:cNvPicPr/>
                   </pic:nvPicPr>
                   <pic:blipFill>
-                    <a:blip r:embed="rId9"/>
+                    <a:blip r:embed="rId13"/>
                     <a:stretch>
                       <a:fillRect/>
                     </a:stretch>
@@ -815,7 +1316,6 @@
         <w:rPr>
           <w:noProof/>
         </w:rPr>
-        <w:lastRenderedPageBreak/>
         <w:drawing>
           <wp:inline distT="0" distB="0" distL="0" distR="0" wp14:anchorId="460BDAB6" wp14:editId="1617A731">
             <wp:extent cx="5972810" cy="2461260"/>
@@ -832,7 +1332,7 @@
                     <pic:cNvPicPr/>
                   </pic:nvPicPr>
                   <pic:blipFill>
-                    <a:blip r:embed="rId10"/>
+                    <a:blip r:embed="rId14"/>
                     <a:stretch>
                       <a:fillRect/>
                     </a:stretch>
@@ -911,199 +1411,6 @@
         </w:rPr>
         <w:t xml:space="preserve"> (</w:t>
       </w:r>
-      <w:hyperlink r:id="rId11" w:history="1">
-        <w:r>
-          <w:rPr>
-            <w:rStyle w:val="Hyperlink"/>
-            <w:lang w:val="fr-FR"/>
-          </w:rPr>
-          <w:t>lien</w:t>
-        </w:r>
-      </w:hyperlink>
-      <w:r>
-        <w:rPr>
-          <w:lang w:val="fr-FR"/>
-        </w:rPr>
-        <w:t>)</w:t>
-      </w:r>
-    </w:p>
-    <w:p>
-      <w:pPr>
-        <w:pStyle w:val="ListParagraph"/>
-        <w:numPr>
-          <w:ilvl w:val="0"/>
-          <w:numId w:val="8"/>
-        </w:numPr>
-        <w:rPr>
-          <w:lang w:val="fr-FR"/>
-        </w:rPr>
-      </w:pPr>
-      <w:r>
-        <w:rPr>
-          <w:lang w:val="fr-FR"/>
-        </w:rPr>
-        <w:t>Musique de fond pendant les menus et chargements.</w:t>
-      </w:r>
-      <w:r>
-        <w:rPr>
-          <w:lang w:val="fr-FR"/>
-        </w:rPr>
-        <w:t xml:space="preserve"> (</w:t>
-      </w:r>
-      <w:hyperlink r:id="rId12" w:history="1">
-        <w:r>
-          <w:rPr>
-            <w:rStyle w:val="Hyperlink"/>
-            <w:lang w:val="fr-FR"/>
-          </w:rPr>
-          <w:t>lien</w:t>
-        </w:r>
-      </w:hyperlink>
-      <w:r>
-        <w:rPr>
-          <w:lang w:val="fr-FR"/>
-        </w:rPr>
-        <w:t>)</w:t>
-      </w:r>
-    </w:p>
-    <w:p>
-      <w:pPr>
-        <w:pStyle w:val="ListParagraph"/>
-        <w:numPr>
-          <w:ilvl w:val="0"/>
-          <w:numId w:val="8"/>
-        </w:numPr>
-        <w:rPr>
-          <w:lang w:val="fr-FR"/>
-        </w:rPr>
-      </w:pPr>
-      <w:r>
-        <w:rPr>
-          <w:lang w:val="fr-FR"/>
-        </w:rPr>
-        <w:t>Foley/Musique de fond d’horloge pendant les dernière secondes de jeu.</w:t>
-      </w:r>
-      <w:r>
-        <w:rPr>
-          <w:lang w:val="fr-FR"/>
-        </w:rPr>
-        <w:t xml:space="preserve"> (</w:t>
-      </w:r>
-      <w:hyperlink r:id="rId13" w:history="1">
-        <w:r>
-          <w:rPr>
-            <w:rStyle w:val="Hyperlink"/>
-            <w:lang w:val="fr-FR"/>
-          </w:rPr>
-          <w:t>lien</w:t>
-        </w:r>
-      </w:hyperlink>
-      <w:r>
-        <w:rPr>
-          <w:lang w:val="fr-FR"/>
-        </w:rPr>
-        <w:t>)</w:t>
-      </w:r>
-    </w:p>
-    <w:p>
-      <w:pPr>
-        <w:pStyle w:val="ListParagraph"/>
-        <w:numPr>
-          <w:ilvl w:val="0"/>
-          <w:numId w:val="8"/>
-        </w:numPr>
-        <w:rPr>
-          <w:lang w:val="fr-FR"/>
-        </w:rPr>
-      </w:pPr>
-      <w:r>
-        <w:rPr>
-          <w:lang w:val="fr-FR"/>
-        </w:rPr>
-        <w:t>Foley « Tic » toutes les 3 secondes de gameplay. </w:t>
-      </w:r>
-      <w:r>
-        <w:rPr>
-          <w:lang w:val="fr-FR"/>
-        </w:rPr>
-        <w:t>(</w:t>
-      </w:r>
-      <w:hyperlink r:id="rId14" w:history="1">
-        <w:r>
-          <w:rPr>
-            <w:rStyle w:val="Hyperlink"/>
-            <w:lang w:val="fr-FR"/>
-          </w:rPr>
-          <w:t>lien</w:t>
-        </w:r>
-      </w:hyperlink>
-      <w:r>
-        <w:rPr>
-          <w:lang w:val="fr-FR"/>
-        </w:rPr>
-        <w:t>)</w:t>
-      </w:r>
-    </w:p>
-    <w:p/>
-    <w:p>
-      <w:pPr>
-        <w:pStyle w:val="Default"/>
-        <w:spacing w:line="360" w:lineRule="auto"/>
-        <w:rPr>
-          <w:color w:val="2E5395"/>
-          <w:sz w:val="32"/>
-          <w:szCs w:val="32"/>
-        </w:rPr>
-      </w:pPr>
-      <w:r>
-        <w:rPr>
-          <w:color w:val="2E5395"/>
-          <w:sz w:val="32"/>
-          <w:szCs w:val="32"/>
-        </w:rPr>
-        <w:t>Effets sonores</w:t>
-      </w:r>
-    </w:p>
-    <w:p>
-      <w:r>
-        <w:t>Nous avons implémenté les deux effets sonores suivants :</w:t>
-      </w:r>
-    </w:p>
-    <w:p>
-      <w:pPr>
-        <w:pStyle w:val="ListParagraph"/>
-        <w:numPr>
-          <w:ilvl w:val="0"/>
-          <w:numId w:val="8"/>
-        </w:numPr>
-        <w:rPr>
-          <w:lang w:val="fr-FR"/>
-        </w:rPr>
-      </w:pPr>
-      <w:r>
-        <w:rPr>
-          <w:lang w:val="fr-FR"/>
-        </w:rPr>
-        <w:t>Lorsqu</w:t>
-      </w:r>
-      <w:r>
-        <w:rPr>
-          <w:lang w:val="fr-FR"/>
-        </w:rPr>
-        <w:t>e l’</w:t>
-      </w:r>
-      <w:r>
-        <w:rPr>
-          <w:lang w:val="fr-FR"/>
-        </w:rPr>
-        <w:t>on récupère une pièce.</w:t>
-      </w:r>
-      <w:r>
-        <w:rPr>
-          <w:lang w:val="fr-FR"/>
-        </w:rPr>
-        <w:t xml:space="preserve"> (</w:t>
-      </w:r>
       <w:hyperlink r:id="rId15" w:history="1">
         <w:r>
           <w:rPr>
@@ -1135,6 +1442,200 @@
         <w:rPr>
           <w:lang w:val="fr-FR"/>
         </w:rPr>
+        <w:t>Musique de fond pendant les menus et chargements.</w:t>
+      </w:r>
+      <w:r>
+        <w:rPr>
+          <w:lang w:val="fr-FR"/>
+        </w:rPr>
+        <w:t xml:space="preserve"> (</w:t>
+      </w:r>
+      <w:hyperlink r:id="rId16" w:history="1">
+        <w:r>
+          <w:rPr>
+            <w:rStyle w:val="Hyperlink"/>
+            <w:lang w:val="fr-FR"/>
+          </w:rPr>
+          <w:t>lien</w:t>
+        </w:r>
+      </w:hyperlink>
+      <w:r>
+        <w:rPr>
+          <w:lang w:val="fr-FR"/>
+        </w:rPr>
+        <w:t>)</w:t>
+      </w:r>
+    </w:p>
+    <w:p>
+      <w:pPr>
+        <w:pStyle w:val="ListParagraph"/>
+        <w:numPr>
+          <w:ilvl w:val="0"/>
+          <w:numId w:val="8"/>
+        </w:numPr>
+        <w:rPr>
+          <w:lang w:val="fr-FR"/>
+        </w:rPr>
+      </w:pPr>
+      <w:r>
+        <w:rPr>
+          <w:lang w:val="fr-FR"/>
+        </w:rPr>
+        <w:t>Foley/Musique de fond d’horloge pendant les dernière secondes de jeu.</w:t>
+      </w:r>
+      <w:r>
+        <w:rPr>
+          <w:lang w:val="fr-FR"/>
+        </w:rPr>
+        <w:t xml:space="preserve"> (</w:t>
+      </w:r>
+      <w:hyperlink r:id="rId17" w:history="1">
+        <w:r>
+          <w:rPr>
+            <w:rStyle w:val="Hyperlink"/>
+            <w:lang w:val="fr-FR"/>
+          </w:rPr>
+          <w:t>lien</w:t>
+        </w:r>
+      </w:hyperlink>
+      <w:r>
+        <w:rPr>
+          <w:lang w:val="fr-FR"/>
+        </w:rPr>
+        <w:t>)</w:t>
+      </w:r>
+    </w:p>
+    <w:p>
+      <w:pPr>
+        <w:pStyle w:val="ListParagraph"/>
+        <w:numPr>
+          <w:ilvl w:val="0"/>
+          <w:numId w:val="8"/>
+        </w:numPr>
+        <w:rPr>
+          <w:lang w:val="fr-FR"/>
+        </w:rPr>
+      </w:pPr>
+      <w:r>
+        <w:rPr>
+          <w:lang w:val="fr-FR"/>
+        </w:rPr>
+        <w:t>Foley « Tic » toutes les 3 secondes de gameplay. </w:t>
+      </w:r>
+      <w:r>
+        <w:rPr>
+          <w:lang w:val="fr-FR"/>
+        </w:rPr>
+        <w:t>(</w:t>
+      </w:r>
+      <w:hyperlink r:id="rId18" w:history="1">
+        <w:r>
+          <w:rPr>
+            <w:rStyle w:val="Hyperlink"/>
+            <w:lang w:val="fr-FR"/>
+          </w:rPr>
+          <w:t>lien</w:t>
+        </w:r>
+      </w:hyperlink>
+      <w:r>
+        <w:rPr>
+          <w:lang w:val="fr-FR"/>
+        </w:rPr>
+        <w:t>)</w:t>
+      </w:r>
+    </w:p>
+    <w:p/>
+    <w:p>
+      <w:pPr>
+        <w:pStyle w:val="Default"/>
+        <w:spacing w:line="360" w:lineRule="auto"/>
+        <w:rPr>
+          <w:color w:val="2E5395"/>
+          <w:sz w:val="32"/>
+          <w:szCs w:val="32"/>
+        </w:rPr>
+      </w:pPr>
+      <w:r>
+        <w:rPr>
+          <w:color w:val="2E5395"/>
+          <w:sz w:val="32"/>
+          <w:szCs w:val="32"/>
+        </w:rPr>
+        <w:t>Effets sonores</w:t>
+      </w:r>
+    </w:p>
+    <w:p>
+      <w:r>
+        <w:lastRenderedPageBreak/>
+        <w:t>Nous avons implémenté les deux effets sonores suivants :</w:t>
+      </w:r>
+    </w:p>
+    <w:p>
+      <w:pPr>
+        <w:pStyle w:val="ListParagraph"/>
+        <w:numPr>
+          <w:ilvl w:val="0"/>
+          <w:numId w:val="8"/>
+        </w:numPr>
+        <w:rPr>
+          <w:lang w:val="fr-FR"/>
+        </w:rPr>
+      </w:pPr>
+      <w:r>
+        <w:rPr>
+          <w:lang w:val="fr-FR"/>
+        </w:rPr>
+        <w:t>Lorsqu</w:t>
+      </w:r>
+      <w:r>
+        <w:rPr>
+          <w:lang w:val="fr-FR"/>
+        </w:rPr>
+        <w:t>e l’</w:t>
+      </w:r>
+      <w:r>
+        <w:rPr>
+          <w:lang w:val="fr-FR"/>
+        </w:rPr>
+        <w:t>on récupère une pièce.</w:t>
+      </w:r>
+      <w:r>
+        <w:rPr>
+          <w:lang w:val="fr-FR"/>
+        </w:rPr>
+        <w:t xml:space="preserve"> (</w:t>
+      </w:r>
+      <w:hyperlink r:id="rId19" w:history="1">
+        <w:r>
+          <w:rPr>
+            <w:rStyle w:val="Hyperlink"/>
+            <w:lang w:val="fr-FR"/>
+          </w:rPr>
+          <w:t>lien</w:t>
+        </w:r>
+      </w:hyperlink>
+      <w:r>
+        <w:rPr>
+          <w:lang w:val="fr-FR"/>
+        </w:rPr>
+        <w:t>)</w:t>
+      </w:r>
+    </w:p>
+    <w:p>
+      <w:pPr>
+        <w:pStyle w:val="ListParagraph"/>
+        <w:numPr>
+          <w:ilvl w:val="0"/>
+          <w:numId w:val="8"/>
+        </w:numPr>
+        <w:rPr>
+          <w:lang w:val="fr-FR"/>
+        </w:rPr>
+      </w:pPr>
+      <w:r>
+        <w:rPr>
+          <w:lang w:val="fr-FR"/>
+        </w:rPr>
         <w:t>Lorsque l’on saute.</w:t>
       </w:r>
       <w:r>
@@ -1143,7 +1644,7 @@
         </w:rPr>
         <w:t xml:space="preserve"> (</w:t>
       </w:r>
-      <w:hyperlink r:id="rId16" w:history="1">
+      <w:hyperlink r:id="rId20" w:history="1">
         <w:r>
           <w:rPr>
             <w:rStyle w:val="Hyperlink"/>
@@ -1226,7 +1727,7 @@
                     <pic:cNvPicPr/>
                   </pic:nvPicPr>
                   <pic:blipFill>
-                    <a:blip r:embed="rId17"/>
+                    <a:blip r:embed="rId21"/>
                     <a:stretch>
                       <a:fillRect/>
                     </a:stretch>
@@ -1297,7 +1798,7 @@
         </w:rPr>
         <w:t>Jingle « Win » quand le Joueur 1 gagne. (</w:t>
       </w:r>
-      <w:hyperlink r:id="rId18" w:history="1">
+      <w:hyperlink r:id="rId22" w:history="1">
         <w:r>
           <w:rPr>
             <w:rStyle w:val="Hyperlink"/>
@@ -1330,7 +1831,7 @@
         </w:rPr>
         <w:t>Jingle « Lose » quand le joueur 1 perd. (</w:t>
       </w:r>
-      <w:hyperlink r:id="rId19" w:history="1">
+      <w:hyperlink r:id="rId23" w:history="1">
         <w:r>
           <w:rPr>
             <w:rStyle w:val="Hyperlink"/>
@@ -1356,7 +1857,6 @@
         <w:rPr>
           <w:lang w:val="fr-FR"/>
         </w:rPr>
-        <w:lastRenderedPageBreak/>
         <w:t>Les transitions entre les deux musiques de fond se font également par fondus croisés afin d’améliorer l’immersion.</w:t>
       </w:r>
       <w:r>

</xml_diff>

<commit_message>
Modif nom d'équipe (25 vers 23)
</commit_message>
<xml_diff>
--- a/RapportTp3.docx
+++ b/RapportTp3.docx
@@ -261,25 +261,7 @@
           <w:b/>
           <w:bCs/>
         </w:rPr>
-        <w:t xml:space="preserve">Bastien Paul </w:t>
-      </w:r>
-      <w:proofErr w:type="spellStart"/>
-      <w:r>
-        <w:rPr>
-          <w:rFonts w:ascii="Times New Roman" w:hAnsi="Times New Roman" w:cs="Times New Roman"/>
-          <w:b/>
-          <w:bCs/>
-        </w:rPr>
-        <w:t>Raymondeau</w:t>
-      </w:r>
-      <w:proofErr w:type="spellEnd"/>
-      <w:r>
-        <w:rPr>
-          <w:rFonts w:ascii="Times New Roman" w:hAnsi="Times New Roman" w:cs="Times New Roman"/>
-          <w:b/>
-          <w:bCs/>
-        </w:rPr>
-        <w:t xml:space="preserve"> (</w:t>
+        <w:t>Bastien Paul Raymondeau (</w:t>
       </w:r>
       <w:r>
         <w:rPr>
@@ -315,95 +297,103 @@
           <w:b/>
           <w:bCs/>
         </w:rPr>
-        <w:t>Équipe #25</w:t>
-      </w:r>
-    </w:p>
-    <w:p>
-      <w:pPr>
-        <w:spacing w:line="360" w:lineRule="auto"/>
-        <w:jc w:val="center"/>
-        <w:rPr>
-          <w:rFonts w:ascii="Times New Roman" w:hAnsi="Times New Roman" w:cs="Times New Roman"/>
-        </w:rPr>
-      </w:pPr>
-    </w:p>
-    <w:p>
-      <w:pPr>
-        <w:spacing w:line="360" w:lineRule="auto"/>
-        <w:jc w:val="center"/>
-        <w:rPr>
-          <w:rFonts w:ascii="Times New Roman" w:hAnsi="Times New Roman" w:cs="Times New Roman"/>
-        </w:rPr>
-      </w:pPr>
-    </w:p>
-    <w:p>
-      <w:pPr>
-        <w:spacing w:line="360" w:lineRule="auto"/>
-        <w:jc w:val="center"/>
-        <w:rPr>
-          <w:rFonts w:ascii="Times New Roman" w:hAnsi="Times New Roman" w:cs="Times New Roman"/>
-        </w:rPr>
-      </w:pPr>
-    </w:p>
-    <w:p>
-      <w:pPr>
-        <w:spacing w:line="360" w:lineRule="auto"/>
-        <w:jc w:val="center"/>
-        <w:rPr>
-          <w:rFonts w:ascii="Times New Roman" w:hAnsi="Times New Roman" w:cs="Times New Roman"/>
-        </w:rPr>
-      </w:pPr>
-    </w:p>
-    <w:p>
-      <w:pPr>
-        <w:spacing w:line="360" w:lineRule="auto"/>
-        <w:jc w:val="center"/>
-        <w:rPr>
-          <w:rFonts w:ascii="Times New Roman" w:hAnsi="Times New Roman" w:cs="Times New Roman"/>
-        </w:rPr>
-      </w:pPr>
-      <w:r>
-        <w:rPr>
-          <w:rFonts w:ascii="Times New Roman" w:hAnsi="Times New Roman" w:cs="Times New Roman"/>
-        </w:rPr>
-        <w:t>Pour satisfaire les exigences du cours</w:t>
-      </w:r>
-    </w:p>
-    <w:p>
-      <w:pPr>
-        <w:spacing w:line="360" w:lineRule="auto"/>
-        <w:jc w:val="center"/>
+        <w:t>Équipe #2</w:t>
+      </w:r>
+      <w:r>
         <w:rPr>
           <w:rFonts w:ascii="Times New Roman" w:hAnsi="Times New Roman" w:cs="Times New Roman"/>
           <w:b/>
           <w:bCs/>
         </w:rPr>
-      </w:pPr>
-      <w:r>
+        <w:t>3</w:t>
+      </w:r>
+    </w:p>
+    <w:p>
+      <w:pPr>
+        <w:spacing w:line="360" w:lineRule="auto"/>
+        <w:jc w:val="center"/>
+        <w:rPr>
+          <w:rFonts w:ascii="Times New Roman" w:hAnsi="Times New Roman" w:cs="Times New Roman"/>
+        </w:rPr>
+      </w:pPr>
+    </w:p>
+    <w:p>
+      <w:pPr>
+        <w:spacing w:line="360" w:lineRule="auto"/>
+        <w:jc w:val="center"/>
+        <w:rPr>
+          <w:rFonts w:ascii="Times New Roman" w:hAnsi="Times New Roman" w:cs="Times New Roman"/>
+        </w:rPr>
+      </w:pPr>
+    </w:p>
+    <w:p>
+      <w:pPr>
+        <w:spacing w:line="360" w:lineRule="auto"/>
+        <w:jc w:val="center"/>
+        <w:rPr>
+          <w:rFonts w:ascii="Times New Roman" w:hAnsi="Times New Roman" w:cs="Times New Roman"/>
+        </w:rPr>
+      </w:pPr>
+    </w:p>
+    <w:p>
+      <w:pPr>
+        <w:spacing w:line="360" w:lineRule="auto"/>
+        <w:jc w:val="center"/>
+        <w:rPr>
+          <w:rFonts w:ascii="Times New Roman" w:hAnsi="Times New Roman" w:cs="Times New Roman"/>
+        </w:rPr>
+      </w:pPr>
+    </w:p>
+    <w:p>
+      <w:pPr>
+        <w:spacing w:line="360" w:lineRule="auto"/>
+        <w:jc w:val="center"/>
+        <w:rPr>
+          <w:rFonts w:ascii="Times New Roman" w:hAnsi="Times New Roman" w:cs="Times New Roman"/>
+        </w:rPr>
+      </w:pPr>
+      <w:r>
+        <w:rPr>
+          <w:rFonts w:ascii="Times New Roman" w:hAnsi="Times New Roman" w:cs="Times New Roman"/>
+        </w:rPr>
+        <w:t>Pour satisfaire les exigences du cours</w:t>
+      </w:r>
+    </w:p>
+    <w:p>
+      <w:pPr>
+        <w:spacing w:line="360" w:lineRule="auto"/>
+        <w:jc w:val="center"/>
         <w:rPr>
           <w:rFonts w:ascii="Times New Roman" w:hAnsi="Times New Roman" w:cs="Times New Roman"/>
           <w:b/>
           <w:bCs/>
         </w:rPr>
-        <w:t>Programmation de jeux vidéo</w:t>
-      </w:r>
-    </w:p>
-    <w:p>
-      <w:pPr>
-        <w:spacing w:line="360" w:lineRule="auto"/>
-        <w:jc w:val="center"/>
+      </w:pPr>
+      <w:r>
         <w:rPr>
           <w:rFonts w:ascii="Times New Roman" w:hAnsi="Times New Roman" w:cs="Times New Roman"/>
           <w:b/>
           <w:bCs/>
         </w:rPr>
-      </w:pPr>
-      <w:r>
+        <w:t>Programmation de jeux vidéo</w:t>
+      </w:r>
+    </w:p>
+    <w:p>
+      <w:pPr>
+        <w:spacing w:line="360" w:lineRule="auto"/>
+        <w:jc w:val="center"/>
         <w:rPr>
           <w:rFonts w:ascii="Times New Roman" w:hAnsi="Times New Roman" w:cs="Times New Roman"/>
           <w:b/>
           <w:bCs/>
         </w:rPr>
+      </w:pPr>
+      <w:r>
+        <w:rPr>
+          <w:rFonts w:ascii="Times New Roman" w:hAnsi="Times New Roman" w:cs="Times New Roman"/>
+          <w:b/>
+          <w:bCs/>
+        </w:rPr>
         <w:t>IFT-2103</w:t>
       </w:r>
     </w:p>
@@ -461,16 +451,8 @@
         <w:rPr>
           <w:rFonts w:ascii="Times New Roman" w:hAnsi="Times New Roman" w:cs="Times New Roman"/>
         </w:rPr>
-        <w:t xml:space="preserve">François </w:t>
-      </w:r>
-      <w:proofErr w:type="spellStart"/>
-      <w:r>
-        <w:rPr>
-          <w:rFonts w:ascii="Times New Roman" w:hAnsi="Times New Roman" w:cs="Times New Roman"/>
-        </w:rPr>
-        <w:t>Chéné</w:t>
-      </w:r>
-      <w:proofErr w:type="spellEnd"/>
+        <w:t>François Chéné</w:t>
+      </w:r>
     </w:p>
     <w:p>
       <w:pPr>
@@ -1156,15 +1138,7 @@
     </w:p>
     <w:p>
       <w:r>
-        <w:t xml:space="preserve">Pour nos effets de particules, nous avons décidé de mettre en place de mettre une boucle de </w:t>
-      </w:r>
-      <w:proofErr w:type="spellStart"/>
-      <w:r>
-        <w:t>pooling</w:t>
-      </w:r>
-      <w:proofErr w:type="spellEnd"/>
-      <w:r>
-        <w:t xml:space="preserve"> avec des flocons de neige et des gouttes de pluie. Ces particules sont de simple objets 3D (</w:t>
+        <w:t>Pour nos effets de particules, nous avons décidé de mettre en place de mettre une boucle de pooling avec des flocons de neige et des gouttes de pluie. Ces particules sont de simple objets 3D (</w:t>
       </w:r>
       <w:r>
         <w:t xml:space="preserve">respectivement </w:t>
@@ -1245,35 +1219,7 @@
         <w:rPr>
           <w:lang w:val="fr-FR"/>
         </w:rPr>
-        <w:t xml:space="preserve">Afin de réaliser ces effets nous avons </w:t>
-      </w:r>
-      <w:proofErr w:type="gramStart"/>
-      <w:r>
-        <w:rPr>
-          <w:lang w:val="fr-FR"/>
-        </w:rPr>
-        <w:t>une pool</w:t>
-      </w:r>
-      <w:proofErr w:type="gramEnd"/>
-      <w:r>
-        <w:rPr>
-          <w:lang w:val="fr-FR"/>
-        </w:rPr>
-        <w:t xml:space="preserve"> par type de particules (soit 2 pools au total) qui vont renouveler le cycle d’apparitions de leurs </w:t>
-      </w:r>
-      <w:proofErr w:type="spellStart"/>
-      <w:r>
-        <w:rPr>
-          <w:lang w:val="fr-FR"/>
-        </w:rPr>
-        <w:t>prefabs</w:t>
-      </w:r>
-      <w:proofErr w:type="spellEnd"/>
-      <w:r>
-        <w:rPr>
-          <w:lang w:val="fr-FR"/>
-        </w:rPr>
-        <w:t xml:space="preserve"> respectives</w:t>
+        <w:t>Afin de réaliser ces effets nous avons une pool par type de particules (soit 2 pools au total) qui vont renouveler le cycle d’apparitions de leurs prefabs respectives</w:t>
       </w:r>
       <w:r>
         <w:rPr>
@@ -1671,35 +1617,7 @@
         <w:rPr>
           <w:lang w:val="fr-FR"/>
         </w:rPr>
-        <w:t xml:space="preserve">Les volumes pour les </w:t>
-      </w:r>
-      <w:proofErr w:type="spellStart"/>
-      <w:r>
-        <w:rPr>
-          <w:lang w:val="fr-FR"/>
-        </w:rPr>
-        <w:t>Foleys</w:t>
-      </w:r>
-      <w:proofErr w:type="spellEnd"/>
-      <w:r>
-        <w:rPr>
-          <w:lang w:val="fr-FR"/>
-        </w:rPr>
-        <w:t xml:space="preserve">, </w:t>
-      </w:r>
-      <w:proofErr w:type="spellStart"/>
-      <w:r>
-        <w:rPr>
-          <w:lang w:val="fr-FR"/>
-        </w:rPr>
-        <w:t>SFXs</w:t>
-      </w:r>
-      <w:proofErr w:type="spellEnd"/>
-      <w:r>
-        <w:rPr>
-          <w:lang w:val="fr-FR"/>
-        </w:rPr>
-        <w:t xml:space="preserve"> et la musique de fond sont indépendamment ajustable depuis le menu :</w:t>
+        <w:t>Les volumes pour les Foleys, SFXs et la musique de fond sont indépendamment ajustable depuis le menu :</w:t>
       </w:r>
       <w:r>
         <w:rPr>
@@ -1757,15 +1675,7 @@
         <w:t>Musique réactive</w:t>
       </w:r>
       <w:r>
-        <w:t xml:space="preserve"> (Bastien Paul </w:t>
-      </w:r>
-      <w:proofErr w:type="spellStart"/>
-      <w:r>
-        <w:t>Raymondeau</w:t>
-      </w:r>
-      <w:proofErr w:type="spellEnd"/>
-      <w:r>
-        <w:t>)</w:t>
+        <w:t xml:space="preserve"> (Bastien Paul Raymondeau)</w:t>
       </w:r>
     </w:p>
     <w:p>
@@ -1908,30 +1818,8 @@
         <w:rPr>
           <w:lang w:val="fr-CA"/>
         </w:rPr>
-        <w:t xml:space="preserve">Tutoriel pour le </w:t>
-      </w:r>
-      <w:proofErr w:type="spellStart"/>
-      <w:r>
-        <w:rPr>
-          <w:lang w:val="fr-CA"/>
-        </w:rPr>
-        <w:t>pooling</w:t>
-      </w:r>
-      <w:proofErr w:type="spellEnd"/>
-      <w:r>
-        <w:rPr>
-          <w:lang w:val="fr-CA"/>
-        </w:rPr>
-        <w:t xml:space="preserve"> de particules avec </w:t>
-      </w:r>
-      <w:proofErr w:type="spellStart"/>
-      <w:r>
-        <w:rPr>
-          <w:lang w:val="fr-CA"/>
-        </w:rPr>
-        <w:t>Unity</w:t>
-      </w:r>
-      <w:proofErr w:type="spellEnd"/>
+        <w:t>Tutoriel pour le pooling de particules avec Unity</w:t>
+      </w:r>
       <w:r>
         <w:rPr>
           <w:rStyle w:val="EndnoteReference"/>

</xml_diff>